<commit_message>
feat: Implement media markup conversion and compatibility tests
- Added `test-media-markup.html` for testing media markup conversion with audio and image elements.
- Created `MediaFormatCompatibilityTest.tsx` to verify compatibility between existing HTML media tags and new markup format.
- Developed `MediaMarkupTest.tsx` to test media markup conversion functionality.
- Introduced utility functions in `mediaContentProcessor.ts` for processing media content and extracting media information.
- Implemented `mediaMarkup.ts` for converting media markup to HTML tags.
- Added test cases for formatting functions in `test-formatting.ts`.
</commit_message>
<xml_diff>
--- a/template/ĐỀ THI TEST.docx
+++ b/template/ĐỀ THI TEST.docx
@@ -9,10 +9,16 @@
         </w:rPr>
       </w:pPr>
       <w:r>
-        <w:rPr>
-          <w:lang w:val="en-US"/>
-        </w:rPr>
-        <w:t>Ví dụ 1:</w:t>
+        <w:t xml:space="preserve">Hiện tại bạn đọc file @data_tiengviet.txt sau đó lấy ra thông tin bản câu hỏi câu trả lời Phần CLO MÔN HỌC KHOA hãy tạo ra 50 câu hỏi nhóm không được trùng nhau dành cho khoa công nghệ thông tin và trong 50 </w:t>
+      </w:r>
+      <w:r>
+        <w:rPr>
+          <w:lang w:val="en-US"/>
+        </w:rPr>
+        <w:t>câu</w:t>
+      </w:r>
+      <w:r>
+        <w:t xml:space="preserve"> hỏi nhóm đó sẽ nằm trong 2 dạng như này </w:t>
       </w:r>
     </w:p>
     <w:p>
@@ -25,7 +31,7 @@
         <w:rPr>
           <w:lang w:val="en-US"/>
         </w:rPr>
-        <w:t>[&lt;sg&gt;]</w:t>
+        <w:t>Ví dụ 1</w:t>
       </w:r>
     </w:p>
     <w:p>
@@ -35,53 +41,278 @@
         </w:rPr>
       </w:pPr>
       <w:r>
-        <w:rPr>
-          <w:b/>
-          <w:bCs/>
-        </w:rPr>
+        <w:t xml:space="preserve">[&lt;sg&gt;] </w:t>
+      </w:r>
+      <w:r>
+        <w:br/>
         <w:t xml:space="preserve">Questions {&lt;1&gt;} –{&lt;5&gt;}refer to the following passage. </w:t>
       </w:r>
       <w:r>
-        <w:rPr>
-          <w:b/>
-          <w:bCs/>
-          <w:lang w:val="en-US"/>
-        </w:rPr>
+        <w:br/>
+        <w:t xml:space="preserve">Probably the most important factor governing the severity of forest fires is weather. Hot, dry weather lowers the moisture content of fuels. Once a fire has started, wind is extremely critical because it infuluences the oxygen supply and the rate of spread. Forest types and forest conditions are also important factors. For example, fire is more likely to occur in conifers than in hardwoods; slash-covered or brushy areas are especially harzardous because the rate at which combustion consumes fuel is proportional to fuel volume and surface area. </w:t>
+      </w:r>
+      <w:r>
+        <w:br/>
+        <w:t xml:space="preserve">Some fires are caused by lightning; others are caused by people. Those caused by people may be accidental or intentional (incendiary). The causes of fires in the United States show large regional differences. In the Rocky mountains, more than 70 percent of the fires are caused by lightning, whereas incendiary fires amount to only about 1 percent. In contrast, more than 40 percent of the fires in the South are incendiary, whereas lightning causes only 1 percent. </w:t>
+      </w:r>
+      <w:r>
+        <w:br/>
+        <w:t xml:space="preserve">[&lt;egc&gt;] </w:t>
+      </w:r>
+      <w:r>
+        <w:br/>
+        <w:t xml:space="preserve">(&lt;1&gt;)In this passage, the author’s main purpose is to … </w:t>
+      </w:r>
+      <w:r>
+        <w:br/>
+        <w:t xml:space="preserve">A. argue </w:t>
+      </w:r>
+      <w:r>
+        <w:br/>
+        <w:t xml:space="preserve">B. inform </w:t>
+      </w:r>
+      <w:r>
+        <w:br/>
+        <w:t xml:space="preserve">C. persuade </w:t>
+      </w:r>
+      <w:r>
+        <w:br/>
+        <w:t xml:space="preserve">D. entertain </w:t>
+      </w:r>
+      <w:r>
+        <w:br/>
+        <w:t xml:space="preserve">[&lt;br&gt;] </w:t>
+      </w:r>
+      <w:r>
+        <w:br/>
+        <w:t xml:space="preserve">(&lt;2&gt;)Which of the following best describes the organization of the passage? </w:t>
+      </w:r>
+      <w:r>
+        <w:br/>
+        <w:t xml:space="preserve">A. A comparison and contrast of the factors governing forest fires is followed by a list of causes. </w:t>
+      </w:r>
+      <w:r>
+        <w:br/>
+        <w:t xml:space="preserve">B. A description of the conditions affecting forest fires is followed by a description of the causes. </w:t>
+      </w:r>
+      <w:r>
+        <w:br/>
+        <w:t xml:space="preserve">C. An analysis of factors related to forest fires is followed by an argument against the causes of fires. </w:t>
+      </w:r>
+      <w:r>
+        <w:br/>
+        <w:t xml:space="preserve">D. Several generalizations about forest fires are followed by a series of conclusions. </w:t>
+      </w:r>
+      <w:r>
+        <w:br/>
+        <w:t xml:space="preserve">[&lt;br&gt;] </w:t>
+      </w:r>
+      <w:r>
+        <w:br/>
+        <w:t xml:space="preserve">(&lt;3&gt;)It can be concluded from this passage that … </w:t>
+      </w:r>
+      <w:r>
+        <w:br/>
+        <w:t xml:space="preserve">A. There are not many people living in the Rocky Mountains area. </w:t>
+      </w:r>
+      <w:r>
+        <w:br/>
+        <w:t xml:space="preserve">B. There are more fires in hardwood forests than in pine ones. </w:t>
+      </w:r>
+      <w:r>
+        <w:br/>
+      </w:r>
+      <w:r>
+        <w:lastRenderedPageBreak/>
+        <w:t xml:space="preserve">C. Winter is the worst season for fires. </w:t>
+      </w:r>
+      <w:r>
+        <w:br/>
+        <w:t xml:space="preserve">D. Fire prevention techniques vary from region to region. </w:t>
+      </w:r>
+      <w:r>
+        <w:br/>
+        <w:t xml:space="preserve">[&lt;br&gt;] </w:t>
+      </w:r>
+      <w:r>
+        <w:br/>
+        <w:t xml:space="preserve">(&lt;4&gt;)The paragraph following this passage would most likely to be about … </w:t>
+      </w:r>
+      <w:r>
+        <w:br/>
+        <w:t xml:space="preserve">A. the causes of hot, dry weather </w:t>
+      </w:r>
+      <w:r>
+        <w:br/>
+        <w:t xml:space="preserve">B. the various uses of hardwoods </w:t>
+      </w:r>
+      <w:r>
+        <w:br/>
+        <w:t xml:space="preserve">C. methods of controlling fires </w:t>
+      </w:r>
+      <w:r>
+        <w:br/>
+        <w:t xml:space="preserve">D. the geographical differences between the Rocky Mountains area and the Southern states. </w:t>
+      </w:r>
+      <w:r>
+        <w:br/>
+        <w:t xml:space="preserve">[&lt;br&gt;] </w:t>
+      </w:r>
+      <w:r>
+        <w:br/>
+        <w:t xml:space="preserve">(&lt;5&gt;)The author of this passage would most likely be … </w:t>
+      </w:r>
+      <w:r>
+        <w:br/>
+        <w:t xml:space="preserve">A. a forest ranger </w:t>
+      </w:r>
+      <w:r>
+        <w:br/>
+        <w:t xml:space="preserve">B. a meteorologist (weather scientist) </w:t>
+      </w:r>
+      <w:r>
+        <w:br/>
+        <w:t xml:space="preserve">C. a historian </w:t>
+      </w:r>
+      <w:r>
+        <w:br/>
+        <w:t xml:space="preserve">D. a business person </w:t>
+      </w:r>
+      <w:r>
+        <w:br/>
+        <w:t xml:space="preserve">[&lt;/sg&gt;] </w:t>
+      </w:r>
+      <w:r>
+        <w:br/>
+      </w:r>
+      <w:r>
+        <w:t> </w:t>
+      </w:r>
+      <w:r>
         <w:t xml:space="preserve"> </w:t>
       </w:r>
-    </w:p>
-    <w:p>
-      <w:r>
-        <w:t xml:space="preserve">Probably the most important factor governing the severity of forest fires is weather. Hot, dry weather lowers the moisture content of fuels. Once a fire has started, wind is extremely critical because it infuluences the oxygen supply and the rate of spread. Forest types and forest conditions are also important factors. For example, fire is more likely to occur in conifers than in hardwoods; slash-covered or brushy areas are especially harzardous because the rate at which combustion consumes fuel is proportional to fuel volume and surface area. </w:t>
-      </w:r>
-    </w:p>
-    <w:p>
-      <w:r>
-        <w:t xml:space="preserve">Some fires are caused by lightning; others are caused by people. Those caused by people may be accidental or intentional (incendiary). The causes of fires in the United States show large regional differences. In the Rocky mountains, more than 70 percent of the fires are caused by lightning, whereas incendiary fires amount to only about 1 percent. In contrast, more than 40 percent of the fires in the South are incendiary, whereas lightning causes only 1 percent. </w:t>
-      </w:r>
-    </w:p>
-    <w:p>
-      <w:r>
+      <w:r>
+        <w:br/>
+        <w:t xml:space="preserve">Ví dụ 2 </w:t>
+      </w:r>
+      <w:r>
+        <w:br/>
+        <w:t xml:space="preserve">[&lt;sg&gt;] </w:t>
+      </w:r>
+      <w:r>
+        <w:br/>
+        <w:t xml:space="preserve">Questions {&lt;1&gt;} –{&lt;5&gt;}refer to the following passage. </w:t>
+      </w:r>
+      <w:r>
+        <w:br/>
+        <w:t xml:space="preserve">Travelling to all corners of the world gets easier and easier. We live in a global village, but this {&lt;1&gt;}_____ mean that we all behave the same way. Many countries have rules about what you should and {&lt;2&gt;} _____ do. In Asian and Muslim countries, you shouldn’t reveal your body, especially women who should wear long-sleeved blouses and skirts {&lt;3&gt;} _____ the knee. In Japan, you should take off your shoes when {&lt;4&gt;} _____ a house or a restaurant. Remember {&lt;5&gt;} _____ them neatly together facing the door you came in. This is also true in China, Korea and Thailand. Here are some others. </w:t>
+      </w:r>
+      <w:r>
+        <w:br/>
         <w:t xml:space="preserve">[&lt;egc&gt;] </w:t>
       </w:r>
-    </w:p>
-    <w:p>
-      <w:r>
-        <w:t>(&lt;1&gt;)</w:t>
-      </w:r>
-      <w:r>
-        <w:rPr>
-          <w:b/>
-          <w:bCs/>
-          <w:i/>
-          <w:iCs/>
-        </w:rPr>
-        <w:t xml:space="preserve">In this passage, the author’s main purpose is to … </w:t>
-      </w:r>
-    </w:p>
-    <w:p>
-      <w:r>
-        <w:t xml:space="preserve">A. argue </w:t>
+      <w:r>
+        <w:br/>
+        <w:t xml:space="preserve">(&lt;1&gt;) </w:t>
+      </w:r>
+      <w:r>
+        <w:br/>
+        <w:t xml:space="preserve">A. doesn’t B. didn’t C. don’t D. isn’t </w:t>
+      </w:r>
+      <w:r>
+        <w:br/>
+        <w:t xml:space="preserve">[&lt;br&gt;] </w:t>
+      </w:r>
+      <w:r>
+        <w:br/>
+        <w:t xml:space="preserve">(&lt;2&gt;) </w:t>
+      </w:r>
+      <w:r>
+        <w:br/>
+        <w:t xml:space="preserve">A. may not B. shouldn’t C. don’t D. can’t </w:t>
+      </w:r>
+      <w:r>
+        <w:br/>
+        <w:t xml:space="preserve">[&lt;br&gt;] </w:t>
+      </w:r>
+      <w:r>
+        <w:br/>
+        <w:t xml:space="preserve">(&lt;3&gt;) </w:t>
+      </w:r>
+      <w:r>
+        <w:br/>
+        <w:t xml:space="preserve">A. above B. over C. on D. below </w:t>
+      </w:r>
+      <w:r>
+        <w:br/>
+        <w:t xml:space="preserve">[&lt;br&gt;] </w:t>
+      </w:r>
+      <w:r>
+        <w:br/>
+        <w:t xml:space="preserve">(&lt;4&gt;) </w:t>
+      </w:r>
+      <w:r>
+        <w:br/>
+        <w:t xml:space="preserve">A. going B. walking C. entering D. coming </w:t>
+      </w:r>
+      <w:r>
+        <w:br/>
+      </w:r>
+      <w:r>
+        <w:lastRenderedPageBreak/>
+        <w:t xml:space="preserve">[&lt;br&gt;] </w:t>
+      </w:r>
+      <w:r>
+        <w:br/>
+        <w:t xml:space="preserve">(&lt;5&gt;) </w:t>
+      </w:r>
+      <w:r>
+        <w:br/>
+        <w:t xml:space="preserve">A. placing B. to place C. place D. placed </w:t>
+      </w:r>
+      <w:r>
+        <w:br/>
+        <w:t xml:space="preserve">[&lt;br&gt;] </w:t>
+      </w:r>
+      <w:r>
+        <w:br/>
+        <w:t xml:space="preserve">[&lt;/sg&gt;] </w:t>
+      </w:r>
+      <w:r>
+        <w:br/>
+      </w:r>
+      <w:r>
+        <w:br/>
+      </w:r>
+      <w:r>
+        <w:t> </w:t>
+      </w:r>
+      <w:r>
+        <w:t xml:space="preserve"> </w:t>
+      </w:r>
+      <w:r>
+        <w:br/>
+        <w:t xml:space="preserve">Hiện tại nha trong phần câu hỏi nhóm thì </w:t>
+      </w:r>
+      <w:r>
+        <w:br/>
+        <w:t xml:space="preserve">[&lt;sg&gt;] ký hiệu bắt đầu nhóm cấp 2 </w:t>
+      </w:r>
+      <w:r>
+        <w:br/>
+        <w:t xml:space="preserve">[&lt;/sg&gt;] ký hiệu kết thúc nhóm cấp 2 </w:t>
+      </w:r>
+      <w:r>
+        <w:br/>
+        <w:t xml:space="preserve">[&lt;egc&gt;] ký hiệu kết thúc nội dung của nhóm </w:t>
+      </w:r>
+      <w:r>
+        <w:br/>
+        <w:t xml:space="preserve">[&lt;br&gt;] ký hiệu phân cách giữa các câu hỏi </w:t>
+      </w:r>
+      <w:r>
+        <w:br/>
+        <w:t xml:space="preserve">(&lt;1&gt;), (&lt;2&gt;), (&lt;3&gt;), … (&lt;n&gt;) kí hiệu số thứ tự tương đối của câu hỏi nhóm nghĩa là nó sẽ link với các nội dung câu hỏi nhóm như trên hoặc không link (nếu như là có link á thì nó sẽ giống câu hỏi điền khuyết còn không link thì nó chỉ là câu hỏi đơn trong câu hỏi nhóm thôi) á thì khi mà rút trích đề thi thì các câu hỏi này sẽ đi chung và không được thay đổi thứ tự xuất hiện đặc biệt là số câu hỏi á nó sẽ được đánh lại do rút trích đề thi sẽ ngẫu nhiên thì các số thứ tự này sẽ được đánh lại theo số đó </w:t>
       </w:r>
     </w:p>
     <w:p>
@@ -91,174 +322,10 @@
         </w:rPr>
       </w:pPr>
       <w:r>
-        <w:t>B. inform</w:t>
-      </w:r>
-    </w:p>
-    <w:p>
-      <w:r>
-        <w:t xml:space="preserve">C. persuade </w:t>
-      </w:r>
-    </w:p>
-    <w:p>
-      <w:r>
-        <w:t xml:space="preserve">D. entertain </w:t>
-      </w:r>
-    </w:p>
-    <w:p>
-      <w:r>
-        <w:t xml:space="preserve">[&lt;br&gt;] </w:t>
-      </w:r>
-    </w:p>
-    <w:p>
-      <w:r>
-        <w:t>(&lt;2&gt;)</w:t>
-      </w:r>
-      <w:r>
-        <w:rPr>
-          <w:b/>
-          <w:bCs/>
-          <w:i/>
-          <w:iCs/>
-        </w:rPr>
-        <w:t xml:space="preserve">Which of the following best describes the organization of the passage? </w:t>
-      </w:r>
-    </w:p>
-    <w:p>
-      <w:r>
-        <w:t xml:space="preserve">A. A comparison and contrast of the factors governing forest fires is followed by a list of causes. </w:t>
-      </w:r>
-    </w:p>
-    <w:p>
-      <w:r>
-        <w:t xml:space="preserve">B. A description of the conditions affecting forest fires is followed by a description of the causes. </w:t>
-      </w:r>
-    </w:p>
-    <w:p>
-      <w:r>
-        <w:t xml:space="preserve">C. An analysis of factors related to forest fires is followed by an argument against the causes of fires. </w:t>
-      </w:r>
-    </w:p>
-    <w:p>
-      <w:r>
-        <w:t xml:space="preserve">D. Several generalizations about forest fires are followed by a series of conclusions. </w:t>
-      </w:r>
-    </w:p>
-    <w:p>
-      <w:r>
-        <w:t xml:space="preserve">[&lt;br&gt;] </w:t>
-      </w:r>
-    </w:p>
-    <w:p>
-      <w:r>
-        <w:lastRenderedPageBreak/>
-        <w:t>(&lt;3&gt;)</w:t>
-      </w:r>
-      <w:r>
-        <w:rPr>
-          <w:b/>
-          <w:bCs/>
-          <w:i/>
-          <w:iCs/>
-        </w:rPr>
-        <w:t xml:space="preserve">It can be concluded from this passage that … </w:t>
-      </w:r>
-    </w:p>
-    <w:p>
-      <w:r>
-        <w:t xml:space="preserve">A. There are not many people living in the Rocky Mountains area. </w:t>
-      </w:r>
-    </w:p>
-    <w:p>
-      <w:r>
-        <w:t xml:space="preserve">B. There are more fires in hardwood forests than in pine ones. </w:t>
-      </w:r>
-    </w:p>
-    <w:p>
-      <w:r>
-        <w:t xml:space="preserve">C. Winter is the worst season for fires. </w:t>
-      </w:r>
-    </w:p>
-    <w:p>
-      <w:r>
-        <w:t xml:space="preserve">D. Fire prevention techniques vary from region to region. </w:t>
-      </w:r>
-    </w:p>
-    <w:p>
-      <w:r>
-        <w:t xml:space="preserve">[&lt;br&gt;] </w:t>
-      </w:r>
-    </w:p>
-    <w:p>
-      <w:r>
-        <w:t>(&lt;4&gt;)</w:t>
-      </w:r>
-      <w:r>
-        <w:rPr>
-          <w:b/>
-          <w:bCs/>
-          <w:i/>
-          <w:iCs/>
-        </w:rPr>
-        <w:t xml:space="preserve">The paragraph following this passage would most likely to be about … </w:t>
-      </w:r>
-    </w:p>
-    <w:p>
-      <w:r>
-        <w:t xml:space="preserve">A. the causes of hot, dry weather </w:t>
-      </w:r>
-    </w:p>
-    <w:p>
-      <w:r>
-        <w:t xml:space="preserve">B. the various uses of hardwoods </w:t>
-      </w:r>
-    </w:p>
-    <w:p>
-      <w:r>
-        <w:t xml:space="preserve">C. methods of controlling fires </w:t>
-      </w:r>
-    </w:p>
-    <w:p>
-      <w:r>
-        <w:t xml:space="preserve">D. the geographical differences between the Rocky Mountains area and the Southern states. </w:t>
-      </w:r>
-    </w:p>
-    <w:p>
-      <w:r>
-        <w:t xml:space="preserve">[&lt;br&gt;] </w:t>
-      </w:r>
-    </w:p>
-    <w:p>
-      <w:r>
-        <w:t>(&lt;5&gt;)</w:t>
-      </w:r>
-      <w:r>
-        <w:rPr>
-          <w:b/>
-          <w:bCs/>
-          <w:i/>
-          <w:iCs/>
-        </w:rPr>
-        <w:t xml:space="preserve">The author of this passage would most likely be … </w:t>
-      </w:r>
-    </w:p>
-    <w:p>
-      <w:r>
-        <w:t xml:space="preserve">A. a forest ranger </w:t>
-      </w:r>
-    </w:p>
-    <w:p>
-      <w:r>
-        <w:t xml:space="preserve">B. a meteorologist (weather scientist) </w:t>
-      </w:r>
-    </w:p>
-    <w:p>
-      <w:r>
-        <w:t xml:space="preserve">C. a historian </w:t>
-      </w:r>
-    </w:p>
-    <w:p>
-      <w:r>
-        <w:t xml:space="preserve">D. a business person </w:t>
+        <w:rPr>
+          <w:lang w:val="en-US"/>
+        </w:rPr>
+        <w:t xml:space="preserve"> Lưu ý là</w:t>
       </w:r>
     </w:p>
     <w:p>
@@ -268,7 +335,10 @@
         </w:rPr>
       </w:pPr>
       <w:r>
-        <w:t>[&lt;/sg&gt;]</w:t>
+        <w:rPr>
+          <w:lang w:val="en-US"/>
+        </w:rPr>
+        <w:t>2 trường hợp</w:t>
       </w:r>
     </w:p>
     <w:p>
@@ -281,146 +351,62 @@
         <w:rPr>
           <w:lang w:val="en-US"/>
         </w:rPr>
-        <w:br w:type="page"/>
+        <w:t>TH1:</w:t>
       </w:r>
     </w:p>
     <w:p>
       <w:pPr>
         <w:rPr>
-          <w:b/>
-          <w:bCs/>
           <w:lang w:val="en-US"/>
         </w:rPr>
       </w:pPr>
       <w:r>
         <w:rPr>
-          <w:b/>
-          <w:bCs/>
-          <w:lang w:val="en-US"/>
-        </w:rPr>
-        <w:lastRenderedPageBreak/>
-        <w:t>Ví dụ 2</w:t>
+          <w:lang w:val="en-US"/>
+        </w:rPr>
+        <w:t xml:space="preserve"> </w:t>
+      </w:r>
+      <w:r>
+        <w:t xml:space="preserve">(&lt;2&gt;) </w:t>
+      </w:r>
+      <w:r>
+        <w:br/>
+        <w:t xml:space="preserve">A. may not B. shouldn’t C. don’t D. can’t </w:t>
+      </w:r>
+      <w:r>
+        <w:br/>
+        <w:t xml:space="preserve">[&lt;br&gt;] </w:t>
+      </w:r>
+      <w:r>
+        <w:br/>
+      </w:r>
+      <w:r>
+        <w:rPr>
+          <w:lang w:val="en-US"/>
+        </w:rPr>
+        <w:t xml:space="preserve">giữa (&lt;2&gt;) và thẻ </w:t>
+      </w:r>
+      <w:r>
+        <w:t>[&lt;br&gt;]</w:t>
+      </w:r>
+      <w:r>
+        <w:rPr>
+          <w:lang w:val="en-US"/>
+        </w:rPr>
+        <w:t xml:space="preserve"> A B C D sẽ là câu trả lời và trong đó sẽ có đáp án</w:t>
       </w:r>
     </w:p>
     <w:p>
       <w:pPr>
         <w:rPr>
-          <w:b/>
-          <w:bCs/>
           <w:lang w:val="en-US"/>
         </w:rPr>
       </w:pPr>
       <w:r>
         <w:rPr>
-          <w:b/>
-          <w:bCs/>
-          <w:lang w:val="en-US"/>
-        </w:rPr>
-        <w:t>[&lt;sg&gt;]</w:t>
-      </w:r>
-    </w:p>
-    <w:p>
-      <w:r>
-        <w:rPr>
-          <w:b/>
-          <w:bCs/>
-        </w:rPr>
-        <w:t xml:space="preserve">Questions </w:t>
-      </w:r>
-      <w:r>
-        <w:t>{&lt;1&gt;} –{&lt;5&gt;}</w:t>
-      </w:r>
-      <w:r>
-        <w:rPr>
-          <w:b/>
-          <w:bCs/>
-        </w:rPr>
-        <w:t xml:space="preserve">refer to the following passage. </w:t>
-      </w:r>
-    </w:p>
-    <w:p>
-      <w:r>
-        <w:t xml:space="preserve">Travelling to all corners of the world gets easier and easier. We live in a global village, but this {&lt;1&gt;}_____ mean that we all behave the same way. Many countries have rules about what you should and {&lt;2&gt;} _____ do. In Asian and Muslim countries, you shouldn’t reveal your body, especially women who should wear long-sleeved blouses and skirts {&lt;3&gt;} _____ the knee. In Japan, you should take off your shoes when {&lt;4&gt;} _____ a house or a restaurant. Remember {&lt;5&gt;} _____ them neatly together facing the door you came in. This is also true in China, Korea and Thailand. Here are some others. </w:t>
-      </w:r>
-    </w:p>
-    <w:p>
-      <w:r>
-        <w:t xml:space="preserve">[&lt;egc&gt;] </w:t>
-      </w:r>
-    </w:p>
-    <w:p>
-      <w:r>
-        <w:t xml:space="preserve">(&lt;1&gt;) </w:t>
-      </w:r>
-    </w:p>
-    <w:p>
-      <w:r>
-        <w:t xml:space="preserve">A. doesn’t B. didn’t C. don’t D. isn’t </w:t>
-      </w:r>
-    </w:p>
-    <w:p>
-      <w:r>
-        <w:t xml:space="preserve">[&lt;br&gt;] </w:t>
-      </w:r>
-    </w:p>
-    <w:p>
-      <w:r>
-        <w:t xml:space="preserve">(&lt;2&gt;) </w:t>
-      </w:r>
-    </w:p>
-    <w:p>
-      <w:r>
-        <w:t xml:space="preserve">A. may not B. shouldn’t C. don’t D. can’t </w:t>
-      </w:r>
-    </w:p>
-    <w:p>
-      <w:r>
-        <w:t xml:space="preserve">[&lt;br&gt;] </w:t>
-      </w:r>
-    </w:p>
-    <w:p>
-      <w:r>
-        <w:t xml:space="preserve">(&lt;3&gt;) </w:t>
-      </w:r>
-    </w:p>
-    <w:p>
-      <w:r>
-        <w:t xml:space="preserve">A. above B. over C. on D. below </w:t>
-      </w:r>
-    </w:p>
-    <w:p>
-      <w:r>
-        <w:t xml:space="preserve">[&lt;br&gt;] </w:t>
-      </w:r>
-    </w:p>
-    <w:p>
-      <w:r>
-        <w:t xml:space="preserve">(&lt;4&gt;) </w:t>
-      </w:r>
-    </w:p>
-    <w:p>
-      <w:r>
-        <w:t xml:space="preserve">A. going B. walking C. entering D. coming </w:t>
-      </w:r>
-    </w:p>
-    <w:p>
-      <w:r>
-        <w:t xml:space="preserve">[&lt;br&gt;] </w:t>
-      </w:r>
-    </w:p>
-    <w:p>
-      <w:r>
-        <w:t xml:space="preserve">(&lt;5&gt;) </w:t>
-      </w:r>
-    </w:p>
-    <w:p>
-      <w:r>
-        <w:t xml:space="preserve">A. placing B. to place C. place D. placed </w:t>
-      </w:r>
-    </w:p>
-    <w:p>
-      <w:r>
-        <w:t xml:space="preserve">[&lt;br&gt;] </w:t>
+          <w:lang w:val="en-US"/>
+        </w:rPr>
+        <w:t>TH2:</w:t>
       </w:r>
     </w:p>
     <w:p>
@@ -430,7 +416,141 @@
         </w:rPr>
       </w:pPr>
       <w:r>
-        <w:t xml:space="preserve">[&lt;/sg&gt;] </w:t>
+        <w:t xml:space="preserve">(&lt;1&gt;)In this passage, the author’s main purpose is to … </w:t>
+      </w:r>
+      <w:r>
+        <w:br/>
+        <w:t xml:space="preserve">A. argue </w:t>
+      </w:r>
+      <w:r>
+        <w:br/>
+        <w:t xml:space="preserve">B. inform </w:t>
+      </w:r>
+      <w:r>
+        <w:br/>
+        <w:t xml:space="preserve">C. persuade </w:t>
+      </w:r>
+      <w:r>
+        <w:br/>
+        <w:t xml:space="preserve">D. entertain </w:t>
+      </w:r>
+      <w:r>
+        <w:br/>
+        <w:t>[&lt;br&gt;]</w:t>
+      </w:r>
+    </w:p>
+    <w:p>
+      <w:pPr>
+        <w:rPr>
+          <w:lang w:val="en-US"/>
+        </w:rPr>
+      </w:pPr>
+      <w:r>
+        <w:rPr>
+          <w:lang w:val="en-US"/>
+        </w:rPr>
+        <w:t xml:space="preserve">Thì phần </w:t>
+      </w:r>
+      <w:r>
+        <w:t xml:space="preserve">In this passage, the author’s main purpose is to … </w:t>
+      </w:r>
+      <w:r>
+        <w:br/>
+      </w:r>
+      <w:r>
+        <w:rPr>
+          <w:lang w:val="en-US"/>
+        </w:rPr>
+        <w:t>là phần câu hỏi con</w:t>
+      </w:r>
+    </w:p>
+    <w:p>
+      <w:pPr>
+        <w:rPr>
+          <w:lang w:val="en-US"/>
+        </w:rPr>
+      </w:pPr>
+      <w:r>
+        <w:rPr>
+          <w:lang w:val="en-US"/>
+        </w:rPr>
+        <w:t xml:space="preserve">Và A B CD là phần câu trả lời </w:t>
+      </w:r>
+    </w:p>
+    <w:p>
+      <w:pPr>
+        <w:rPr>
+          <w:lang w:val="en-US"/>
+        </w:rPr>
+      </w:pPr>
+      <w:r>
+        <w:lastRenderedPageBreak/>
+        <w:br/>
+        <w:t xml:space="preserve">và trong database hiện tại á </w:t>
+      </w:r>
+      <w:r>
+        <w:rPr>
+          <w:lang w:val="en-US"/>
+        </w:rPr>
+        <w:t xml:space="preserve">trong bảng câu hỏi </w:t>
+      </w:r>
+      <w:r>
+        <w:t xml:space="preserve">sửa các nội dung câu hỏi What is virtual memory? [IMAGE: memory_management.png] What time does the speaker mention? [AUDIO: time_conversation.mp3] thì sửa thành tag &lt;audio src=""&gt; và &lt;img src=""&gt; </w:t>
+      </w:r>
+      <w:r>
+        <w:rPr>
+          <w:lang w:val="en-US"/>
+        </w:rPr>
+        <w:t xml:space="preserve"> với src là </w:t>
+      </w:r>
+      <w:hyperlink r:id="rId4" w:history="1">
+        <w:r>
+          <w:rPr>
+            <w:rStyle w:val="Hyperlink"/>
+          </w:rPr>
+          <w:t>https://datauploads.sgp1.cdn.digitaloceanspaces.com/images</w:t>
+        </w:r>
+        <w:r>
+          <w:rPr>
+            <w:rStyle w:val="Hyperlink"/>
+            <w:lang w:val="en-US"/>
+          </w:rPr>
+          <w:t>/{tên</w:t>
+        </w:r>
+      </w:hyperlink>
+      <w:r>
+        <w:rPr>
+          <w:lang w:val="en-US"/>
+        </w:rPr>
+        <w:t xml:space="preserve"> file ảnh đó}</w:t>
+      </w:r>
+    </w:p>
+    <w:p>
+      <w:pPr>
+        <w:rPr>
+          <w:lang w:val="en-US"/>
+        </w:rPr>
+      </w:pPr>
+      <w:hyperlink r:id="rId5" w:history="1">
+        <w:r>
+          <w:rPr>
+            <w:rStyle w:val="Hyperlink"/>
+          </w:rPr>
+          <w:t>https://datauploads.sgp1.cdn.digitaloceanspaces.com/</w:t>
+        </w:r>
+        <w:r>
+          <w:rPr>
+            <w:rStyle w:val="Hyperlink"/>
+            <w:lang w:val="en-US"/>
+          </w:rPr>
+          <w:t>audio/{tên</w:t>
+        </w:r>
+      </w:hyperlink>
+      <w:r>
+        <w:rPr>
+          <w:lang w:val="en-US"/>
+        </w:rPr>
+        <w:t xml:space="preserve"> file âm thanh }</w:t>
       </w:r>
     </w:p>
     <w:p>
@@ -446,336 +566,9 @@
           <w:lang w:val="en-US"/>
         </w:rPr>
       </w:pPr>
-      <w:r>
-        <w:rPr>
-          <w:lang w:val="en-US"/>
-        </w:rPr>
-        <w:br w:type="page"/>
-      </w:r>
     </w:p>
-    <w:p>
-      <w:pPr>
-        <w:rPr>
-          <w:lang w:val="en-US"/>
-        </w:rPr>
-      </w:pPr>
-      <w:r>
-        <w:rPr>
-          <w:lang w:val="en-US"/>
-        </w:rPr>
-        <w:lastRenderedPageBreak/>
-        <w:t xml:space="preserve">Hiện tại nha trong phần câu hỏi nhóm thì </w:t>
-      </w:r>
-    </w:p>
-    <w:p>
-      <w:pPr>
-        <w:rPr>
-          <w:lang w:val="en-US"/>
-        </w:rPr>
-      </w:pPr>
-      <w:r>
-        <w:rPr>
-          <w:lang w:val="en-US"/>
-        </w:rPr>
-        <w:t>[&lt;sg&gt;] ký hiệu bắt đầu nhóm cấp 2</w:t>
-      </w:r>
-    </w:p>
-    <w:p>
-      <w:pPr>
-        <w:rPr>
-          <w:lang w:val="en-US"/>
-        </w:rPr>
-      </w:pPr>
-      <w:r>
-        <w:rPr>
-          <w:lang w:val="en-US"/>
-        </w:rPr>
-        <w:t>[&lt;</w:t>
-      </w:r>
-      <w:r>
-        <w:rPr>
-          <w:lang w:val="en-US"/>
-        </w:rPr>
-        <w:t>/</w:t>
-      </w:r>
-      <w:r>
-        <w:rPr>
-          <w:lang w:val="en-US"/>
-        </w:rPr>
-        <w:t>sg&gt;]</w:t>
-      </w:r>
-      <w:r>
-        <w:rPr>
-          <w:lang w:val="en-US"/>
-        </w:rPr>
-        <w:t xml:space="preserve"> ký hiệu kết thúc nhóm cấp 2</w:t>
-      </w:r>
-    </w:p>
-    <w:p>
-      <w:pPr>
-        <w:rPr>
-          <w:lang w:val="en-US"/>
-        </w:rPr>
-      </w:pPr>
-      <w:r>
-        <w:rPr>
-          <w:lang w:val="en-US"/>
-        </w:rPr>
-        <w:t>[&lt;</w:t>
-      </w:r>
-      <w:r>
-        <w:rPr>
-          <w:lang w:val="en-US"/>
-        </w:rPr>
-        <w:t>egc</w:t>
-      </w:r>
-      <w:r>
-        <w:rPr>
-          <w:lang w:val="en-US"/>
-        </w:rPr>
-        <w:t>&gt;]</w:t>
-      </w:r>
-      <w:r>
-        <w:rPr>
-          <w:lang w:val="en-US"/>
-        </w:rPr>
-        <w:t xml:space="preserve"> ký hiệu kết thúc nội dung của nhóm</w:t>
-      </w:r>
-    </w:p>
-    <w:p>
-      <w:pPr>
-        <w:rPr>
-          <w:lang w:val="en-US"/>
-        </w:rPr>
-      </w:pPr>
-      <w:r>
-        <w:rPr>
-          <w:lang w:val="en-US"/>
-        </w:rPr>
-        <w:t>[&lt;</w:t>
-      </w:r>
-      <w:r>
-        <w:rPr>
-          <w:lang w:val="en-US"/>
-        </w:rPr>
-        <w:t>br</w:t>
-      </w:r>
-      <w:r>
-        <w:rPr>
-          <w:lang w:val="en-US"/>
-        </w:rPr>
-        <w:t>&gt;]</w:t>
-      </w:r>
-      <w:r>
-        <w:rPr>
-          <w:lang w:val="en-US"/>
-        </w:rPr>
-        <w:t xml:space="preserve"> ký hiệu phân cách giữa các câu hỏi</w:t>
-      </w:r>
-    </w:p>
-    <w:p>
-      <w:pPr>
-        <w:jc w:val="both"/>
-        <w:rPr>
-          <w:lang w:val="en-US"/>
-        </w:rPr>
-      </w:pPr>
-      <w:r>
-        <w:rPr>
-          <w:lang w:val="en-US"/>
-        </w:rPr>
-        <w:t>(</w:t>
-      </w:r>
-      <w:r>
-        <w:rPr>
-          <w:lang w:val="en-US"/>
-        </w:rPr>
-        <w:t>&lt;</w:t>
-      </w:r>
-      <w:r>
-        <w:rPr>
-          <w:lang w:val="en-US"/>
-        </w:rPr>
-        <w:t>1</w:t>
-      </w:r>
-      <w:r>
-        <w:rPr>
-          <w:lang w:val="en-US"/>
-        </w:rPr>
-        <w:t>&gt;</w:t>
-      </w:r>
-      <w:r>
-        <w:rPr>
-          <w:lang w:val="en-US"/>
-        </w:rPr>
-        <w:t xml:space="preserve">), </w:t>
-      </w:r>
-      <w:r>
-        <w:rPr>
-          <w:lang w:val="en-US"/>
-        </w:rPr>
-        <w:t>(&lt;</w:t>
-      </w:r>
-      <w:r>
-        <w:rPr>
-          <w:lang w:val="en-US"/>
-        </w:rPr>
-        <w:t>2</w:t>
-      </w:r>
-      <w:r>
-        <w:rPr>
-          <w:lang w:val="en-US"/>
-        </w:rPr>
-        <w:t>&gt;)</w:t>
-      </w:r>
-      <w:r>
-        <w:rPr>
-          <w:lang w:val="en-US"/>
-        </w:rPr>
-        <w:t xml:space="preserve">, </w:t>
-      </w:r>
-      <w:r>
-        <w:rPr>
-          <w:lang w:val="en-US"/>
-        </w:rPr>
-        <w:t>(&lt;</w:t>
-      </w:r>
-      <w:r>
-        <w:rPr>
-          <w:lang w:val="en-US"/>
-        </w:rPr>
-        <w:t>3</w:t>
-      </w:r>
-      <w:r>
-        <w:rPr>
-          <w:lang w:val="en-US"/>
-        </w:rPr>
-        <w:t>&gt;)</w:t>
-      </w:r>
-      <w:r>
-        <w:rPr>
-          <w:lang w:val="en-US"/>
-        </w:rPr>
-        <w:t xml:space="preserve">, … </w:t>
-      </w:r>
-      <w:r>
-        <w:rPr>
-          <w:lang w:val="en-US"/>
-        </w:rPr>
-        <w:t>(&lt;</w:t>
-      </w:r>
-      <w:r>
-        <w:rPr>
-          <w:lang w:val="en-US"/>
-        </w:rPr>
-        <w:t>n</w:t>
-      </w:r>
-      <w:r>
-        <w:rPr>
-          <w:lang w:val="en-US"/>
-        </w:rPr>
-        <w:t>&gt;)</w:t>
-      </w:r>
-      <w:r>
-        <w:rPr>
-          <w:lang w:val="en-US"/>
-        </w:rPr>
-        <w:t xml:space="preserve"> kí hiệu số thứ tự tương đ</w:t>
-      </w:r>
-      <w:r>
-        <w:rPr>
-          <w:lang w:val="en-US"/>
-        </w:rPr>
-        <w:t>ối</w:t>
-      </w:r>
-      <w:r>
-        <w:rPr>
-          <w:lang w:val="en-US"/>
-        </w:rPr>
-        <w:t xml:space="preserve"> của câu hỏi nhóm nghĩa là nó sẽ link với các nội dung câu hỏi nhóm như trên hoặc không link </w:t>
-      </w:r>
-      <w:r>
-        <w:rPr>
-          <w:lang w:val="en-US"/>
-        </w:rPr>
-        <w:t>(nếu như là có link á thì nó sẽ giống câu hỏi điền khuyết còn không link thì nó chỉ là câu hỏi đơn trong câu hỏi nhóm thôi)</w:t>
-      </w:r>
-      <w:r>
-        <w:rPr>
-          <w:lang w:val="en-US"/>
-        </w:rPr>
-        <w:t xml:space="preserve"> </w:t>
-      </w:r>
-      <w:r>
-        <w:rPr>
-          <w:lang w:val="en-US"/>
-        </w:rPr>
-        <w:t xml:space="preserve">á thì khi mà rút trích đề thi thì các câu hỏi này sẽ </w:t>
-      </w:r>
-      <w:r>
-        <w:rPr>
-          <w:lang w:val="en-US"/>
-        </w:rPr>
-        <w:t xml:space="preserve">đi chung và không được thay đổi thứ tự xuất hiện đặc </w:t>
-      </w:r>
-      <w:r>
-        <w:rPr>
-          <w:lang w:val="en-US"/>
-        </w:rPr>
-        <w:t xml:space="preserve">biệt là </w:t>
-      </w:r>
-      <w:r>
-        <w:rPr>
-          <w:lang w:val="en-US"/>
-        </w:rPr>
-        <w:t>số câu hỏi á nó sẽ được đánh lại do rút trích đề thi sẽ ngẫu nhiên thì các số thứ tự này sẽ được đánh lại theo số đó</w:t>
-      </w:r>
-    </w:p>
-    <w:p>
-      <w:pPr>
-        <w:jc w:val="both"/>
-        <w:rPr>
-          <w:lang w:val="en-US"/>
-        </w:rPr>
-      </w:pPr>
-      <w:r>
-        <w:rPr>
-          <w:lang w:val="en-US"/>
-        </w:rPr>
-        <w:t xml:space="preserve">Và trong </w:t>
-      </w:r>
-      <w:r>
-        <w:rPr>
-          <w:lang w:val="en-US"/>
-        </w:rPr>
-        <w:t xml:space="preserve">câu hỏi đơn á thì những câu mà có file audio hay là img á thì nó sẽ được gán tag &lt;audio src=” ”&gt; &lt;img src=””&gt; trong nội dung câu hỏi luôn khi mà import đề hoặc là </w:t>
-      </w:r>
-      <w:r>
-        <w:rPr>
-          <w:lang w:val="en-US"/>
-        </w:rPr>
-        <w:t>khi trích xuất đề luôn thì hiện tại database</w:t>
-      </w:r>
-      <w:r>
-        <w:rPr>
-          <w:lang w:val="en-US"/>
-        </w:rPr>
-        <w:t xml:space="preserve"> </w:t>
-      </w:r>
-      <w:r>
-        <w:rPr>
-          <w:lang w:val="en-US"/>
-        </w:rPr>
-        <w:t xml:space="preserve"> tôi đang bị sai chổ đó bạn sửa giúp tôi nha </w:t>
-      </w:r>
-    </w:p>
-    <w:p>
-      <w:pPr>
-        <w:rPr>
-          <w:lang w:val="en-US"/>
-        </w:rPr>
-      </w:pPr>
-    </w:p>
+    <w:p/>
+    <w:p/>
     <w:sectPr>
       <w:pgSz w:w="11906" w:h="16838"/>
       <w:pgMar w:top="1440" w:right="1440" w:bottom="1440" w:left="1440" w:header="708" w:footer="708" w:gutter="0"/>
@@ -1186,6 +979,7 @@
   <w:style w:type="paragraph" w:default="1" w:styleId="Normal">
     <w:name w:val="Normal"/>
     <w:qFormat/>
+    <w:rsid w:val="00B5758B"/>
   </w:style>
   <w:style w:type="paragraph" w:styleId="Heading1">
     <w:name w:val="heading 1"/>
@@ -1390,6 +1184,7 @@
   <w:style w:type="character" w:default="1" w:styleId="DefaultParagraphFont">
     <w:name w:val="Default Paragraph Font"/>
     <w:uiPriority w:val="1"/>
+    <w:semiHidden/>
     <w:unhideWhenUsed/>
   </w:style>
   <w:style w:type="table" w:default="1" w:styleId="TableNormal">
@@ -1700,6 +1495,17 @@
       <w:smallCaps/>
       <w:color w:val="0F4761" w:themeColor="accent1" w:themeShade="BF"/>
       <w:spacing w:val="5"/>
+    </w:rPr>
+  </w:style>
+  <w:style w:type="character" w:styleId="Hyperlink">
+    <w:name w:val="Hyperlink"/>
+    <w:basedOn w:val="DefaultParagraphFont"/>
+    <w:uiPriority w:val="99"/>
+    <w:unhideWhenUsed/>
+    <w:rsid w:val="00B5758B"/>
+    <w:rPr>
+      <w:color w:val="467886" w:themeColor="hyperlink"/>
+      <w:u w:val="single"/>
     </w:rPr>
   </w:style>
 </w:styles>

</xml_diff>

<commit_message>
feat: Enhance exam details API and frontend rendering for group questions
- Introduced new DTOs for improved exam details response, supporting hierarchical question structures.
- Updated `IntegrationService` to fetch and transform exam details with group questions.
- Enhanced `DeThiController` to handle new API endpoint for detailed exam information.
- Modified frontend components to render group questions and their child questions effectively.
- Implemented content cleaning functions for better display of group and child question content.
- Added styling for group questions in the ExamDetail page to improve user experience.
</commit_message>
<xml_diff>
--- a/template/ĐỀ THI TEST.docx
+++ b/template/ĐỀ THI TEST.docx
@@ -568,7 +568,156 @@
       </w:pPr>
     </w:p>
     <w:p/>
-    <w:p/>
+    <w:p>
+      <w:r>
+        <w:br w:type="page"/>
+      </w:r>
+    </w:p>
+    <w:p>
+      <w:pPr>
+        <w:rPr>
+          <w:lang w:val="en-US"/>
+        </w:rPr>
+      </w:pPr>
+    </w:p>
+    <w:p>
+      <w:pPr>
+        <w:rPr>
+          <w:lang w:val="en-US"/>
+        </w:rPr>
+      </w:pPr>
+    </w:p>
+    <w:p>
+      <w:pPr>
+        <w:rPr>
+          <w:lang w:val="en-US"/>
+        </w:rPr>
+      </w:pPr>
+    </w:p>
+    <w:p>
+      <w:r>
+        <w:t xml:space="preserve">Hiện tại á tôi muốn là trong chức năng upload thì sẽ có thêm option nữa là upload một gói đề bằng file zip hoặc là gì đó trong đó ví dụ sẽ có 1 file word,1 folder audio, 1 folder images sẽ có 1 folder hoặc là 2 folder và trong file word sẽ đẻ là đường đãn file ví dụ là &lt;audio src="./audio/test.mp3" &gt; tương tự với img cũng thế và khi upload gói đề đó lên thì file audio và image sẽ được upload lên digital ocean space lưu trữ vơihttps://datauploads.sgp1.digitaloceanspaces.com </w:t>
+      </w:r>
+    </w:p>
+    <w:p>
+      <w:r>
+        <mc:AlternateContent>
+          <mc:Choice Requires="wps">
+            <w:drawing>
+              <wp:inline distT="0" distB="0" distL="0" distR="0" wp14:anchorId="45A8E99E" wp14:editId="2F652470">
+                <wp:extent cx="304800" cy="304800"/>
+                <wp:effectExtent l="0" t="0" r="0" b="0"/>
+                <wp:docPr id="1746181148" name="Rectangle 2"/>
+                <wp:cNvGraphicFramePr>
+                  <a:graphicFrameLocks xmlns:a="http://schemas.openxmlformats.org/drawingml/2006/main" noChangeAspect="1"/>
+                </wp:cNvGraphicFramePr>
+                <a:graphic xmlns:a="http://schemas.openxmlformats.org/drawingml/2006/main">
+                  <a:graphicData uri="http://schemas.microsoft.com/office/word/2010/wordprocessingShape">
+                    <wps:wsp>
+                      <wps:cNvSpPr>
+                        <a:spLocks noChangeAspect="1" noChangeArrowheads="1"/>
+                      </wps:cNvSpPr>
+                      <wps:spPr bwMode="auto">
+                        <a:xfrm>
+                          <a:off x="0" y="0"/>
+                          <a:ext cx="304800" cy="304800"/>
+                        </a:xfrm>
+                        <a:prstGeom prst="rect">
+                          <a:avLst/>
+                        </a:prstGeom>
+                        <a:noFill/>
+                        <a:ln>
+                          <a:noFill/>
+                        </a:ln>
+                        <a:extLst>
+                          <a:ext uri="{909E8E84-426E-40DD-AFC4-6F175D3DCCD1}">
+                            <a14:hiddenFill xmlns:a14="http://schemas.microsoft.com/office/drawing/2010/main">
+                              <a:solidFill>
+                                <a:srgbClr val="FFFFFF"/>
+                              </a:solidFill>
+                            </a14:hiddenFill>
+                          </a:ext>
+                          <a:ext uri="{91240B29-F687-4F45-9708-019B960494DF}">
+                            <a14:hiddenLine xmlns:a14="http://schemas.microsoft.com/office/drawing/2010/main" w="9525">
+                              <a:solidFill>
+                                <a:srgbClr val="000000"/>
+                              </a:solidFill>
+                              <a:miter lim="800000"/>
+                              <a:headEnd/>
+                              <a:tailEnd/>
+                            </a14:hiddenLine>
+                          </a:ext>
+                        </a:extLst>
+                      </wps:spPr>
+                      <wps:bodyPr rot="0" vert="horz" wrap="square" lIns="91440" tIns="45720" rIns="91440" bIns="45720" anchor="t" anchorCtr="0" upright="1">
+                        <a:noAutofit/>
+                      </wps:bodyPr>
+                    </wps:wsp>
+                  </a:graphicData>
+                </a:graphic>
+              </wp:inline>
+            </w:drawing>
+          </mc:Choice>
+          <mc:Fallback>
+            <w:pict>
+              <v:rect w14:anchorId="73FEC5CA" id="Rectangle 2" o:spid="_x0000_s1026" style="width:24pt;height:24pt;visibility:visible;mso-wrap-style:square;mso-left-percent:-10001;mso-top-percent:-10001;mso-position-horizontal:absolute;mso-position-horizontal-relative:char;mso-position-vertical:absolute;mso-position-vertical-relative:line;mso-left-percent:-10001;mso-top-percent:-10001;v-text-anchor:top" o:gfxdata="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" filled="f" stroked="f">
+                <o:lock v:ext="edit" aspectratio="t"/>
+                <w10:anchorlock/>
+              </v:rect>
+            </w:pict>
+          </mc:Fallback>
+        </mc:AlternateContent>
+      </w:r>
+      <w:r>
+        <w:drawing>
+          <wp:inline distT="0" distB="0" distL="0" distR="0" wp14:anchorId="451B27D2" wp14:editId="78CA51DB">
+            <wp:extent cx="5731510" cy="2803525"/>
+            <wp:effectExtent l="0" t="0" r="2540" b="0"/>
+            <wp:docPr id="630174667" name="Picture 1" descr="A screenshot of a computer&#10;&#10;AI-generated content may be incorrect."/>
+            <wp:cNvGraphicFramePr>
+              <a:graphicFrameLocks xmlns:a="http://schemas.openxmlformats.org/drawingml/2006/main" noChangeAspect="1"/>
+            </wp:cNvGraphicFramePr>
+            <a:graphic xmlns:a="http://schemas.openxmlformats.org/drawingml/2006/main">
+              <a:graphicData uri="http://schemas.openxmlformats.org/drawingml/2006/picture">
+                <pic:pic xmlns:pic="http://schemas.openxmlformats.org/drawingml/2006/picture">
+                  <pic:nvPicPr>
+                    <pic:cNvPr id="630174667" name="Picture 1" descr="A screenshot of a computer&#10;&#10;AI-generated content may be incorrect."/>
+                    <pic:cNvPicPr/>
+                  </pic:nvPicPr>
+                  <pic:blipFill>
+                    <a:blip r:embed="rId6"/>
+                    <a:stretch>
+                      <a:fillRect/>
+                    </a:stretch>
+                  </pic:blipFill>
+                  <pic:spPr>
+                    <a:xfrm>
+                      <a:off x="0" y="0"/>
+                      <a:ext cx="5731510" cy="2803525"/>
+                    </a:xfrm>
+                    <a:prstGeom prst="rect">
+                      <a:avLst/>
+                    </a:prstGeom>
+                  </pic:spPr>
+                </pic:pic>
+              </a:graphicData>
+            </a:graphic>
+          </wp:inline>
+        </w:drawing>
+      </w:r>
+    </w:p>
+    <w:p>
+      <w:r>
+        <w:t>ảnh thì sẽ tự convert sang webp rồi upload lên digital ocean spaces sau đó khi hiên thị ra UI là các file audio hoặc là image trong câu hỏi sẽ bị thay phần src thành như này &lt;audio src="https://datauploads.sgp1.digitaloceanspaces.com/audio/time_conversation.mp3" controls&gt;&lt;/audio&gt; và như này &lt;img src="https://datauploads.sgp1.digitaloceanspaces.com/images/emotions.webp" style="max-width: 400px; height: auto; border-radius: 8px; box-shadow: 0 2px 8px rgba(0,0,0,0.1);"&gt; trong nội dung câu hỏi và các câu hỏi mà trong đề nếu như có gạch chân ở dưới chữ cái ABCD thì câu đó khi import vào database hoán vị là 0 còn ko có gạch chân hoán vị là 1 và sau này khi rút trích các câu trả lời mà không hoán vị thì câu trả lời đó vẫn giữ nguyên vị trí của mình còn các câu tả lời còn lại bị trộn</w:t>
+      </w:r>
+    </w:p>
+    <w:p>
+      <w:pPr>
+        <w:rPr>
+          <w:lang w:val="en-US"/>
+        </w:rPr>
+      </w:pPr>
+    </w:p>
     <w:sectPr>
       <w:pgSz w:w="11906" w:h="16838"/>
       <w:pgMar w:top="1440" w:right="1440" w:bottom="1440" w:left="1440" w:header="708" w:footer="708" w:gutter="0"/>
@@ -1184,7 +1333,6 @@
   <w:style w:type="character" w:default="1" w:styleId="DefaultParagraphFont">
     <w:name w:val="Default Paragraph Font"/>
     <w:uiPriority w:val="1"/>
-    <w:semiHidden/>
     <w:unhideWhenUsed/>
   </w:style>
   <w:style w:type="table" w:default="1" w:styleId="TableNormal">

</xml_diff>